<commit_message>
Able to replace value with DOCVARIABLE
</commit_message>
<xml_diff>
--- a/Handshakes.Api.Report/Resources/Sample.docx
+++ b/Handshakes.Api.Report/Resources/Sample.docx
@@ -4,28 +4,63 @@
   <w:body>
     <w:p>
       <w:pPr>
-        <w:pStyle w:val="Header"/>
-      </w:pPr>
+        <w:pStyle w:val="ContentTitle"/>
+      </w:pPr>
+      <w:r>
+        <w:t>Current Name</w:t>
+      </w:r>
+    </w:p>
+    <w:p>
+      <w:pPr>
+        <w:pStyle w:val="ContentLabel"/>
+      </w:pPr>
+      <w:r>
+        <w:fldChar w:fldCharType="begin"/>
+      </w:r>
+      <w:r>
+        <w:instrText xml:space="preserve"> DOCVARIABLE  Content.Entity.Name  \* MERGEFORMAT </w:instrText>
+      </w:r>
+      <w:r>
+        <w:fldChar w:fldCharType="end"/>
+      </w:r>
+    </w:p>
+    <w:p>
+      <w:pPr>
+        <w:pStyle w:val="ContentTitle"/>
+      </w:pPr>
+      <w:r>
+        <w:t>Other Names</w:t>
+      </w:r>
+    </w:p>
+    <w:p>
+      <w:pPr>
+        <w:pStyle w:val="ContentLabel"/>
+        <w:numPr>
+          <w:ilvl w:val="0"/>
+          <w:numId w:val="2"/>
+        </w:numPr>
+      </w:pPr>
+      <w:r>
+        <w:fldChar w:fldCharType="begin"/>
+      </w:r>
+      <w:r>
+        <w:instrText xml:space="preserve"> DOCVARIABLE  Content.Entity.Names  \* MERGEFORMAT </w:instrText>
+      </w:r>
+      <w:r>
+        <w:fldChar w:fldCharType="end"/>
+      </w:r>
       <w:bookmarkStart w:id="0" w:name="_GoBack"/>
       <w:bookmarkEnd w:id="0"/>
     </w:p>
-    <w:p>
-      <w:pPr>
-        <w:pStyle w:val="Heading1"/>
-      </w:pPr>
-      <w:r>
-        <w:t>{Content}</w:t>
-      </w:r>
-    </w:p>
     <w:sectPr>
-      <w:headerReference w:type="even" r:id="rId6"/>
-      <w:headerReference w:type="default" r:id="rId7"/>
-      <w:footerReference w:type="even" r:id="rId8"/>
-      <w:footerReference w:type="default" r:id="rId9"/>
-      <w:headerReference w:type="first" r:id="rId10"/>
-      <w:footerReference w:type="first" r:id="rId11"/>
+      <w:headerReference w:type="even" r:id="rId7"/>
+      <w:headerReference w:type="default" r:id="rId8"/>
+      <w:footerReference w:type="even" r:id="rId9"/>
+      <w:footerReference w:type="default" r:id="rId10"/>
+      <w:headerReference w:type="first" r:id="rId11"/>
+      <w:footerReference w:type="first" r:id="rId12"/>
       <w:pgSz w:w="15840" w:h="12240" w:orient="landscape"/>
-      <w:pgMar w:top="1440" w:right="1440" w:bottom="1440" w:left="1440" w:header="720" w:footer="720" w:gutter="0"/>
+      <w:pgMar w:top="720" w:right="720" w:bottom="720" w:left="720" w:header="720" w:footer="720" w:gutter="0"/>
       <w:cols w:space="720"/>
       <w:docGrid w:linePitch="360"/>
     </w:sectPr>
@@ -127,13 +162,16 @@
 <w:hdr xmlns:wpc="http://schemas.microsoft.com/office/word/2010/wordprocessingCanvas" xmlns:cx="http://schemas.microsoft.com/office/drawing/2014/chartex" xmlns:cx1="http://schemas.microsoft.com/office/drawing/2015/9/8/chartex" xmlns:cx2="http://schemas.microsoft.com/office/drawing/2015/10/21/chartex" xmlns:cx3="http://schemas.microsoft.com/office/drawing/2016/5/9/chartex" xmlns:cx4="http://schemas.microsoft.com/office/drawing/2016/5/10/chartex" xmlns:cx5="http://schemas.microsoft.com/office/drawing/2016/5/11/chartex" xmlns:cx6="http://schemas.microsoft.com/office/drawing/2016/5/12/chartex" xmlns:cx7="http://schemas.microsoft.com/office/drawing/2016/5/13/chartex" xmlns:cx8="http://schemas.microsoft.com/office/drawing/2016/5/14/chartex" xmlns:mc="http://schemas.openxmlformats.org/markup-compatibility/2006" xmlns:aink="http://schemas.microsoft.com/office/drawing/2016/ink" xmlns:am3d="http://schemas.microsoft.com/office/drawing/2017/model3d" xmlns:o="urn:schemas-microsoft-com:office:office" xmlns:r="http://schemas.openxmlformats.org/officeDocument/2006/relationships" xmlns:m="http://schemas.openxmlformats.org/officeDocument/2006/math" xmlns:v="urn:schemas-microsoft-com:vml" xmlns:wp14="http://schemas.microsoft.com/office/word/2010/wordprocessingDrawing" xmlns:wp="http://schemas.openxmlformats.org/drawingml/2006/wordprocessingDrawing" xmlns:w10="urn:schemas-microsoft-com:office:word" xmlns:w="http://schemas.openxmlformats.org/wordprocessingml/2006/main" xmlns:w14="http://schemas.microsoft.com/office/word/2010/wordml" xmlns:w15="http://schemas.microsoft.com/office/word/2012/wordml" xmlns:w16cid="http://schemas.microsoft.com/office/word/2016/wordml/cid" xmlns:w16se="http://schemas.microsoft.com/office/word/2015/wordml/symex" xmlns:wpg="http://schemas.microsoft.com/office/word/2010/wordprocessingGroup" xmlns:wpi="http://schemas.microsoft.com/office/word/2010/wordprocessingInk" xmlns:wne="http://schemas.microsoft.com/office/word/2006/wordml" xmlns:wps="http://schemas.microsoft.com/office/word/2010/wordprocessingShape" mc:Ignorable="w14 w15 w16se w16cid wp14">
   <w:p>
     <w:pPr>
-      <w:pStyle w:val="Header"/>
+      <w:pStyle w:val="PageHeader"/>
+      <w:pBdr>
+        <w:bottom w:val="single" w:sz="4" w:space="1" w:color="auto"/>
+      </w:pBdr>
     </w:pPr>
     <w:r>
       <w:fldChar w:fldCharType="begin"/>
     </w:r>
     <w:r>
-      <w:instrText xml:space="preserve"> DOCVARIABLE  Header.Entity.Name </w:instrText>
+      <w:instrText xml:space="preserve"> DOCVARIABLE  Header.Entity.Name  \* MERGEFORMAT </w:instrText>
     </w:r>
     <w:r>
       <w:fldChar w:fldCharType="end"/>
@@ -150,6 +188,243 @@
     </w:pPr>
   </w:p>
 </w:hdr>
+</file>
+
+<file path=word/numbering.xml><?xml version="1.0" encoding="utf-8"?>
+<w:numbering xmlns:wpc="http://schemas.microsoft.com/office/word/2010/wordprocessingCanvas" xmlns:cx="http://schemas.microsoft.com/office/drawing/2014/chartex" xmlns:cx1="http://schemas.microsoft.com/office/drawing/2015/9/8/chartex" xmlns:cx2="http://schemas.microsoft.com/office/drawing/2015/10/21/chartex" xmlns:cx3="http://schemas.microsoft.com/office/drawing/2016/5/9/chartex" xmlns:cx4="http://schemas.microsoft.com/office/drawing/2016/5/10/chartex" xmlns:cx5="http://schemas.microsoft.com/office/drawing/2016/5/11/chartex" xmlns:cx6="http://schemas.microsoft.com/office/drawing/2016/5/12/chartex" xmlns:cx7="http://schemas.microsoft.com/office/drawing/2016/5/13/chartex" xmlns:cx8="http://schemas.microsoft.com/office/drawing/2016/5/14/chartex" xmlns:mc="http://schemas.openxmlformats.org/markup-compatibility/2006" xmlns:aink="http://schemas.microsoft.com/office/drawing/2016/ink" xmlns:am3d="http://schemas.microsoft.com/office/drawing/2017/model3d" xmlns:o="urn:schemas-microsoft-com:office:office" xmlns:r="http://schemas.openxmlformats.org/officeDocument/2006/relationships" xmlns:m="http://schemas.openxmlformats.org/officeDocument/2006/math" xmlns:v="urn:schemas-microsoft-com:vml" xmlns:wp14="http://schemas.microsoft.com/office/word/2010/wordprocessingDrawing" xmlns:wp="http://schemas.openxmlformats.org/drawingml/2006/wordprocessingDrawing" xmlns:w10="urn:schemas-microsoft-com:office:word" xmlns:w="http://schemas.openxmlformats.org/wordprocessingml/2006/main" xmlns:w14="http://schemas.microsoft.com/office/word/2010/wordml" xmlns:w15="http://schemas.microsoft.com/office/word/2012/wordml" xmlns:w16cid="http://schemas.microsoft.com/office/word/2016/wordml/cid" xmlns:w16se="http://schemas.microsoft.com/office/word/2015/wordml/symex" xmlns:wpg="http://schemas.microsoft.com/office/word/2010/wordprocessingGroup" xmlns:wpi="http://schemas.microsoft.com/office/word/2010/wordprocessingInk" xmlns:wne="http://schemas.microsoft.com/office/word/2006/wordml" xmlns:wps="http://schemas.microsoft.com/office/word/2010/wordprocessingShape" mc:Ignorable="w14 w15 w16se w16cid wp14">
+  <w:abstractNum w:abstractNumId="0" w15:restartNumberingAfterBreak="0">
+    <w:nsid w:val="14D3175F"/>
+    <w:multiLevelType w:val="hybridMultilevel"/>
+    <w:tmpl w:val="8676DD94"/>
+    <w:lvl w:ilvl="0" w:tplc="04090001">
+      <w:start w:val="1"/>
+      <w:numFmt w:val="bullet"/>
+      <w:lvlText w:val=""/>
+      <w:lvlJc w:val="left"/>
+      <w:pPr>
+        <w:ind w:left="720" w:hanging="360"/>
+      </w:pPr>
+      <w:rPr>
+        <w:rFonts w:ascii="Symbol" w:hAnsi="Symbol" w:hint="default"/>
+      </w:rPr>
+    </w:lvl>
+    <w:lvl w:ilvl="1" w:tplc="04090003" w:tentative="1">
+      <w:start w:val="1"/>
+      <w:numFmt w:val="bullet"/>
+      <w:lvlText w:val="o"/>
+      <w:lvlJc w:val="left"/>
+      <w:pPr>
+        <w:ind w:left="1440" w:hanging="360"/>
+      </w:pPr>
+      <w:rPr>
+        <w:rFonts w:ascii="Courier New" w:hAnsi="Courier New" w:cs="Courier New" w:hint="default"/>
+      </w:rPr>
+    </w:lvl>
+    <w:lvl w:ilvl="2" w:tplc="04090005" w:tentative="1">
+      <w:start w:val="1"/>
+      <w:numFmt w:val="bullet"/>
+      <w:lvlText w:val=""/>
+      <w:lvlJc w:val="left"/>
+      <w:pPr>
+        <w:ind w:left="2160" w:hanging="360"/>
+      </w:pPr>
+      <w:rPr>
+        <w:rFonts w:ascii="Wingdings" w:hAnsi="Wingdings" w:hint="default"/>
+      </w:rPr>
+    </w:lvl>
+    <w:lvl w:ilvl="3" w:tplc="04090001" w:tentative="1">
+      <w:start w:val="1"/>
+      <w:numFmt w:val="bullet"/>
+      <w:lvlText w:val=""/>
+      <w:lvlJc w:val="left"/>
+      <w:pPr>
+        <w:ind w:left="2880" w:hanging="360"/>
+      </w:pPr>
+      <w:rPr>
+        <w:rFonts w:ascii="Symbol" w:hAnsi="Symbol" w:hint="default"/>
+      </w:rPr>
+    </w:lvl>
+    <w:lvl w:ilvl="4" w:tplc="04090003" w:tentative="1">
+      <w:start w:val="1"/>
+      <w:numFmt w:val="bullet"/>
+      <w:lvlText w:val="o"/>
+      <w:lvlJc w:val="left"/>
+      <w:pPr>
+        <w:ind w:left="3600" w:hanging="360"/>
+      </w:pPr>
+      <w:rPr>
+        <w:rFonts w:ascii="Courier New" w:hAnsi="Courier New" w:cs="Courier New" w:hint="default"/>
+      </w:rPr>
+    </w:lvl>
+    <w:lvl w:ilvl="5" w:tplc="04090005" w:tentative="1">
+      <w:start w:val="1"/>
+      <w:numFmt w:val="bullet"/>
+      <w:lvlText w:val=""/>
+      <w:lvlJc w:val="left"/>
+      <w:pPr>
+        <w:ind w:left="4320" w:hanging="360"/>
+      </w:pPr>
+      <w:rPr>
+        <w:rFonts w:ascii="Wingdings" w:hAnsi="Wingdings" w:hint="default"/>
+      </w:rPr>
+    </w:lvl>
+    <w:lvl w:ilvl="6" w:tplc="04090001" w:tentative="1">
+      <w:start w:val="1"/>
+      <w:numFmt w:val="bullet"/>
+      <w:lvlText w:val=""/>
+      <w:lvlJc w:val="left"/>
+      <w:pPr>
+        <w:ind w:left="5040" w:hanging="360"/>
+      </w:pPr>
+      <w:rPr>
+        <w:rFonts w:ascii="Symbol" w:hAnsi="Symbol" w:hint="default"/>
+      </w:rPr>
+    </w:lvl>
+    <w:lvl w:ilvl="7" w:tplc="04090003" w:tentative="1">
+      <w:start w:val="1"/>
+      <w:numFmt w:val="bullet"/>
+      <w:lvlText w:val="o"/>
+      <w:lvlJc w:val="left"/>
+      <w:pPr>
+        <w:ind w:left="5760" w:hanging="360"/>
+      </w:pPr>
+      <w:rPr>
+        <w:rFonts w:ascii="Courier New" w:hAnsi="Courier New" w:cs="Courier New" w:hint="default"/>
+      </w:rPr>
+    </w:lvl>
+    <w:lvl w:ilvl="8" w:tplc="04090005" w:tentative="1">
+      <w:start w:val="1"/>
+      <w:numFmt w:val="bullet"/>
+      <w:lvlText w:val=""/>
+      <w:lvlJc w:val="left"/>
+      <w:pPr>
+        <w:ind w:left="6480" w:hanging="360"/>
+      </w:pPr>
+      <w:rPr>
+        <w:rFonts w:ascii="Wingdings" w:hAnsi="Wingdings" w:hint="default"/>
+      </w:rPr>
+    </w:lvl>
+  </w:abstractNum>
+  <w:abstractNum w:abstractNumId="1" w15:restartNumberingAfterBreak="0">
+    <w:nsid w:val="28F33980"/>
+    <w:multiLevelType w:val="hybridMultilevel"/>
+    <w:tmpl w:val="3782C8A0"/>
+    <w:lvl w:ilvl="0" w:tplc="04090001">
+      <w:start w:val="1"/>
+      <w:numFmt w:val="bullet"/>
+      <w:lvlText w:val=""/>
+      <w:lvlJc w:val="left"/>
+      <w:pPr>
+        <w:ind w:left="720" w:hanging="360"/>
+      </w:pPr>
+      <w:rPr>
+        <w:rFonts w:ascii="Symbol" w:hAnsi="Symbol" w:hint="default"/>
+      </w:rPr>
+    </w:lvl>
+    <w:lvl w:ilvl="1" w:tplc="04090003" w:tentative="1">
+      <w:start w:val="1"/>
+      <w:numFmt w:val="bullet"/>
+      <w:lvlText w:val="o"/>
+      <w:lvlJc w:val="left"/>
+      <w:pPr>
+        <w:ind w:left="1440" w:hanging="360"/>
+      </w:pPr>
+      <w:rPr>
+        <w:rFonts w:ascii="Courier New" w:hAnsi="Courier New" w:cs="Courier New" w:hint="default"/>
+      </w:rPr>
+    </w:lvl>
+    <w:lvl w:ilvl="2" w:tplc="04090005" w:tentative="1">
+      <w:start w:val="1"/>
+      <w:numFmt w:val="bullet"/>
+      <w:lvlText w:val=""/>
+      <w:lvlJc w:val="left"/>
+      <w:pPr>
+        <w:ind w:left="2160" w:hanging="360"/>
+      </w:pPr>
+      <w:rPr>
+        <w:rFonts w:ascii="Wingdings" w:hAnsi="Wingdings" w:hint="default"/>
+      </w:rPr>
+    </w:lvl>
+    <w:lvl w:ilvl="3" w:tplc="04090001" w:tentative="1">
+      <w:start w:val="1"/>
+      <w:numFmt w:val="bullet"/>
+      <w:lvlText w:val=""/>
+      <w:lvlJc w:val="left"/>
+      <w:pPr>
+        <w:ind w:left="2880" w:hanging="360"/>
+      </w:pPr>
+      <w:rPr>
+        <w:rFonts w:ascii="Symbol" w:hAnsi="Symbol" w:hint="default"/>
+      </w:rPr>
+    </w:lvl>
+    <w:lvl w:ilvl="4" w:tplc="04090003" w:tentative="1">
+      <w:start w:val="1"/>
+      <w:numFmt w:val="bullet"/>
+      <w:lvlText w:val="o"/>
+      <w:lvlJc w:val="left"/>
+      <w:pPr>
+        <w:ind w:left="3600" w:hanging="360"/>
+      </w:pPr>
+      <w:rPr>
+        <w:rFonts w:ascii="Courier New" w:hAnsi="Courier New" w:cs="Courier New" w:hint="default"/>
+      </w:rPr>
+    </w:lvl>
+    <w:lvl w:ilvl="5" w:tplc="04090005" w:tentative="1">
+      <w:start w:val="1"/>
+      <w:numFmt w:val="bullet"/>
+      <w:lvlText w:val=""/>
+      <w:lvlJc w:val="left"/>
+      <w:pPr>
+        <w:ind w:left="4320" w:hanging="360"/>
+      </w:pPr>
+      <w:rPr>
+        <w:rFonts w:ascii="Wingdings" w:hAnsi="Wingdings" w:hint="default"/>
+      </w:rPr>
+    </w:lvl>
+    <w:lvl w:ilvl="6" w:tplc="04090001" w:tentative="1">
+      <w:start w:val="1"/>
+      <w:numFmt w:val="bullet"/>
+      <w:lvlText w:val=""/>
+      <w:lvlJc w:val="left"/>
+      <w:pPr>
+        <w:ind w:left="5040" w:hanging="360"/>
+      </w:pPr>
+      <w:rPr>
+        <w:rFonts w:ascii="Symbol" w:hAnsi="Symbol" w:hint="default"/>
+      </w:rPr>
+    </w:lvl>
+    <w:lvl w:ilvl="7" w:tplc="04090003" w:tentative="1">
+      <w:start w:val="1"/>
+      <w:numFmt w:val="bullet"/>
+      <w:lvlText w:val="o"/>
+      <w:lvlJc w:val="left"/>
+      <w:pPr>
+        <w:ind w:left="5760" w:hanging="360"/>
+      </w:pPr>
+      <w:rPr>
+        <w:rFonts w:ascii="Courier New" w:hAnsi="Courier New" w:cs="Courier New" w:hint="default"/>
+      </w:rPr>
+    </w:lvl>
+    <w:lvl w:ilvl="8" w:tplc="04090005" w:tentative="1">
+      <w:start w:val="1"/>
+      <w:numFmt w:val="bullet"/>
+      <w:lvlText w:val=""/>
+      <w:lvlJc w:val="left"/>
+      <w:pPr>
+        <w:ind w:left="6480" w:hanging="360"/>
+      </w:pPr>
+      <w:rPr>
+        <w:rFonts w:ascii="Wingdings" w:hAnsi="Wingdings" w:hint="default"/>
+      </w:rPr>
+    </w:lvl>
+  </w:abstractNum>
+  <w:num w:numId="1">
+    <w:abstractNumId w:val="1"/>
+  </w:num>
+  <w:num w:numId="2">
+    <w:abstractNumId w:val="0"/>
+  </w:num>
+</w:numbering>
 </file>
 
 <file path=word/styles.xml><?xml version="1.0" encoding="utf-8"?>
@@ -571,6 +846,28 @@
       <w:szCs w:val="40"/>
     </w:rPr>
   </w:style>
+  <w:style w:type="paragraph" w:styleId="Heading2">
+    <w:name w:val="heading 2"/>
+    <w:basedOn w:val="Normal"/>
+    <w:next w:val="Normal"/>
+    <w:link w:val="Heading2Char"/>
+    <w:uiPriority w:val="9"/>
+    <w:unhideWhenUsed/>
+    <w:qFormat/>
+    <w:rsid w:val="000F1D64"/>
+    <w:pPr>
+      <w:keepNext/>
+      <w:keepLines/>
+      <w:spacing w:before="40" w:after="0"/>
+      <w:outlineLvl w:val="1"/>
+    </w:pPr>
+    <w:rPr>
+      <w:rFonts w:asciiTheme="majorHAnsi" w:eastAsiaTheme="majorEastAsia" w:hAnsiTheme="majorHAnsi" w:cstheme="majorBidi"/>
+      <w:color w:val="2F5496" w:themeColor="accent1" w:themeShade="BF"/>
+      <w:sz w:val="26"/>
+      <w:szCs w:val="33"/>
+    </w:rPr>
+  </w:style>
   <w:style w:type="character" w:default="1" w:styleId="DefaultParagraphFont">
     <w:name w:val="Default Paragraph Font"/>
     <w:uiPriority w:val="1"/>
@@ -652,6 +949,110 @@
       <w:rFonts w:asciiTheme="majorHAnsi" w:eastAsiaTheme="majorEastAsia" w:hAnsiTheme="majorHAnsi" w:cstheme="majorBidi"/>
       <w:color w:val="2F5496" w:themeColor="accent1" w:themeShade="BF"/>
       <w:sz w:val="32"/>
+      <w:szCs w:val="40"/>
+    </w:rPr>
+  </w:style>
+  <w:style w:type="character" w:customStyle="1" w:styleId="Heading2Char">
+    <w:name w:val="Heading 2 Char"/>
+    <w:basedOn w:val="DefaultParagraphFont"/>
+    <w:link w:val="Heading2"/>
+    <w:uiPriority w:val="9"/>
+    <w:rsid w:val="000F1D64"/>
+    <w:rPr>
+      <w:rFonts w:asciiTheme="majorHAnsi" w:eastAsiaTheme="majorEastAsia" w:hAnsiTheme="majorHAnsi" w:cstheme="majorBidi"/>
+      <w:color w:val="2F5496" w:themeColor="accent1" w:themeShade="BF"/>
+      <w:sz w:val="26"/>
+      <w:szCs w:val="33"/>
+    </w:rPr>
+  </w:style>
+  <w:style w:type="paragraph" w:customStyle="1" w:styleId="PageHeader">
+    <w:name w:val="PageHeader"/>
+    <w:link w:val="PageHeaderChar"/>
+    <w:qFormat/>
+    <w:rsid w:val="00D87E1D"/>
+    <w:pPr>
+      <w:spacing w:after="0"/>
+    </w:pPr>
+    <w:rPr>
+      <w:b/>
+      <w:color w:val="4472C4" w:themeColor="accent1"/>
+      <w:sz w:val="32"/>
+    </w:rPr>
+  </w:style>
+  <w:style w:type="character" w:customStyle="1" w:styleId="PageHeaderChar">
+    <w:name w:val="PageHeader Char"/>
+    <w:basedOn w:val="DefaultParagraphFont"/>
+    <w:link w:val="PageHeader"/>
+    <w:rsid w:val="00D87E1D"/>
+    <w:rPr>
+      <w:b/>
+      <w:color w:val="4472C4" w:themeColor="accent1"/>
+      <w:sz w:val="32"/>
+    </w:rPr>
+  </w:style>
+  <w:style w:type="paragraph" w:styleId="NoSpacing">
+    <w:name w:val="No Spacing"/>
+    <w:link w:val="NoSpacingChar"/>
+    <w:uiPriority w:val="1"/>
+    <w:qFormat/>
+    <w:rsid w:val="00D87E1D"/>
+    <w:pPr>
+      <w:spacing w:after="0" w:line="240" w:lineRule="auto"/>
+    </w:pPr>
+  </w:style>
+  <w:style w:type="paragraph" w:customStyle="1" w:styleId="ContentTitle">
+    <w:name w:val="ContentTitle"/>
+    <w:basedOn w:val="NoSpacing"/>
+    <w:link w:val="ContentTitleChar"/>
+    <w:qFormat/>
+    <w:rsid w:val="00D87E1D"/>
+    <w:pPr>
+      <w:spacing w:before="120" w:after="120"/>
+    </w:pPr>
+    <w:rPr>
+      <w:b/>
+      <w:sz w:val="28"/>
+    </w:rPr>
+  </w:style>
+  <w:style w:type="paragraph" w:customStyle="1" w:styleId="ContentLabel">
+    <w:name w:val="ContentLabel"/>
+    <w:link w:val="ContentLabelChar"/>
+    <w:qFormat/>
+    <w:rsid w:val="00C123E0"/>
+    <w:pPr>
+      <w:spacing w:before="120" w:after="280"/>
+    </w:pPr>
+    <w:rPr>
+      <w:rFonts w:asciiTheme="majorHAnsi" w:eastAsiaTheme="majorEastAsia" w:hAnsiTheme="majorHAnsi" w:cstheme="majorBidi"/>
+      <w:sz w:val="28"/>
+      <w:szCs w:val="40"/>
+    </w:rPr>
+  </w:style>
+  <w:style w:type="character" w:customStyle="1" w:styleId="NoSpacingChar">
+    <w:name w:val="No Spacing Char"/>
+    <w:basedOn w:val="DefaultParagraphFont"/>
+    <w:link w:val="NoSpacing"/>
+    <w:uiPriority w:val="1"/>
+    <w:rsid w:val="00D87E1D"/>
+  </w:style>
+  <w:style w:type="character" w:customStyle="1" w:styleId="ContentTitleChar">
+    <w:name w:val="ContentTitle Char"/>
+    <w:basedOn w:val="NoSpacingChar"/>
+    <w:link w:val="ContentTitle"/>
+    <w:rsid w:val="00D87E1D"/>
+    <w:rPr>
+      <w:b/>
+      <w:sz w:val="28"/>
+    </w:rPr>
+  </w:style>
+  <w:style w:type="character" w:customStyle="1" w:styleId="ContentLabelChar">
+    <w:name w:val="ContentLabel Char"/>
+    <w:basedOn w:val="DefaultParagraphFont"/>
+    <w:link w:val="ContentLabel"/>
+    <w:rsid w:val="00C123E0"/>
+    <w:rPr>
+      <w:rFonts w:asciiTheme="majorHAnsi" w:eastAsiaTheme="majorEastAsia" w:hAnsiTheme="majorHAnsi" w:cstheme="majorBidi"/>
+      <w:sz w:val="28"/>
       <w:szCs w:val="40"/>
     </w:rPr>
   </w:style>

</xml_diff>

<commit_message>
Able to render bullet list
</commit_message>
<xml_diff>
--- a/Handshakes.Api.Report/Resources/Sample.docx
+++ b/Handshakes.Api.Report/Resources/Sample.docx
@@ -18,7 +18,7 @@
         <w:fldChar w:fldCharType="begin"/>
       </w:r>
       <w:r>
-        <w:instrText xml:space="preserve"> DOCVARIABLE  Content.Entity.Name  \* MERGEFORMAT </w:instrText>
+        <w:instrText xml:space="preserve"> DOCVARIABLE  Content.Entity.Name </w:instrText>
       </w:r>
       <w:r>
         <w:fldChar w:fldCharType="end"/>
@@ -34,34 +34,176 @@
     </w:p>
     <w:p>
       <w:pPr>
-        <w:pStyle w:val="ContentLabel"/>
-        <w:numPr>
-          <w:ilvl w:val="0"/>
-          <w:numId w:val="2"/>
-        </w:numPr>
+        <w:pStyle w:val="ContentBulletLabel"/>
       </w:pPr>
       <w:r>
         <w:fldChar w:fldCharType="begin"/>
       </w:r>
       <w:r>
-        <w:instrText xml:space="preserve"> DOCVARIABLE  Content.Entity.Names  \* MERGEFORMAT </w:instrText>
+        <w:instrText xml:space="preserve"> DOCVARIABLE  Content.Entity.Names </w:instrText>
       </w:r>
       <w:r>
         <w:fldChar w:fldCharType="end"/>
       </w:r>
+    </w:p>
+    <w:tbl>
+      <w:tblPr>
+        <w:tblStyle w:val="TableGrid"/>
+        <w:tblW w:w="0" w:type="auto"/>
+        <w:tblInd w:w="0" w:type="dxa"/>
+        <w:tblBorders>
+          <w:top w:val="none" w:sz="0" w:space="0" w:color="auto"/>
+          <w:left w:val="none" w:sz="0" w:space="0" w:color="auto"/>
+          <w:bottom w:val="none" w:sz="0" w:space="0" w:color="auto"/>
+          <w:right w:val="none" w:sz="0" w:space="0" w:color="auto"/>
+          <w:insideH w:val="none" w:sz="0" w:space="0" w:color="auto"/>
+          <w:insideV w:val="none" w:sz="0" w:space="0" w:color="auto"/>
+        </w:tblBorders>
+        <w:tblCellMar>
+          <w:left w:w="0" w:type="dxa"/>
+          <w:right w:w="0" w:type="dxa"/>
+        </w:tblCellMar>
+        <w:tblLook w:val="04A0" w:firstRow="1" w:lastRow="0" w:firstColumn="1" w:lastColumn="0" w:noHBand="0" w:noVBand="1"/>
+      </w:tblPr>
+      <w:tblGrid>
+        <w:gridCol w:w="4310"/>
+      </w:tblGrid>
+      <w:tr>
+        <w:trPr>
+          <w:tblHeader/>
+        </w:trPr>
+        <w:tc>
+          <w:tcPr>
+            <w:tcW w:w="4310" w:type="dxa"/>
+            <w:hideMark/>
+          </w:tcPr>
+          <w:p>
+            <w:pPr>
+              <w:pStyle w:val="ContentTitle"/>
+            </w:pPr>
+            <w:r>
+              <w:t>Remarks</w:t>
+            </w:r>
+          </w:p>
+        </w:tc>
+      </w:tr>
+      <w:tr>
+        <w:tc>
+          <w:tcPr>
+            <w:tcW w:w="4310" w:type="dxa"/>
+            <w:hideMark/>
+          </w:tcPr>
+          <w:p>
+            <w:pPr>
+              <w:pStyle w:val="ContentLabel"/>
+              <w:jc w:val="both"/>
+            </w:pPr>
+            <w:r>
+              <w:fldChar w:fldCharType="begin"/>
+            </w:r>
+            <w:r>
+              <w:instrText xml:space="preserve"> DOCVARIABLE  Content.Entity.Remark </w:instrText>
+            </w:r>
+            <w:r>
+              <w:fldChar w:fldCharType="end"/>
+            </w:r>
+          </w:p>
+        </w:tc>
+      </w:tr>
+    </w:tbl>
+    <w:p>
+      <w:pPr>
+        <w:pStyle w:val="ContentTitle"/>
+        <w:rPr>
+          <w:rFonts w:ascii="Microsoft JhengHei" w:eastAsia="Microsoft JhengHei" w:hAnsi="Microsoft JhengHei" w:cs="Microsoft JhengHei"/>
+        </w:rPr>
+      </w:pPr>
+      <w:r>
+        <w:br w:type="column"/>
+      </w:r>
+    </w:p>
+    <w:tbl>
+      <w:tblPr>
+        <w:tblStyle w:val="TableGrid"/>
+        <w:tblW w:w="0" w:type="auto"/>
+        <w:tblInd w:w="0" w:type="dxa"/>
+        <w:tblBorders>
+          <w:top w:val="none" w:sz="0" w:space="0" w:color="auto"/>
+          <w:left w:val="none" w:sz="0" w:space="0" w:color="auto"/>
+          <w:bottom w:val="none" w:sz="0" w:space="0" w:color="auto"/>
+          <w:right w:val="none" w:sz="0" w:space="0" w:color="auto"/>
+          <w:insideH w:val="none" w:sz="0" w:space="0" w:color="auto"/>
+          <w:insideV w:val="none" w:sz="0" w:space="0" w:color="auto"/>
+        </w:tblBorders>
+        <w:tblCellMar>
+          <w:left w:w="0" w:type="dxa"/>
+          <w:right w:w="0" w:type="dxa"/>
+        </w:tblCellMar>
+        <w:tblLook w:val="04A0" w:firstRow="1" w:lastRow="0" w:firstColumn="1" w:lastColumn="0" w:noHBand="0" w:noVBand="1"/>
+      </w:tblPr>
+      <w:tblGrid>
+        <w:gridCol w:w="4310"/>
+      </w:tblGrid>
+      <w:tr>
+        <w:trPr>
+          <w:tblHeader/>
+        </w:trPr>
+        <w:tc>
+          <w:tcPr>
+            <w:tcW w:w="4310" w:type="dxa"/>
+            <w:hideMark/>
+          </w:tcPr>
+          <w:p>
+            <w:pPr>
+              <w:pStyle w:val="ContentTitle"/>
+            </w:pPr>
+            <w:proofErr w:type="spellStart"/>
+            <w:r>
+              <w:rPr>
+                <w:rFonts w:ascii="Microsoft JhengHei" w:eastAsia="Microsoft JhengHei" w:hAnsi="Microsoft JhengHei" w:cs="Microsoft JhengHei" w:hint="eastAsia"/>
+              </w:rPr>
+              <w:t>备注</w:t>
+            </w:r>
+            <w:proofErr w:type="spellEnd"/>
+          </w:p>
+        </w:tc>
+      </w:tr>
       <w:bookmarkStart w:id="0" w:name="_GoBack"/>
       <w:bookmarkEnd w:id="0"/>
+      <w:tr>
+        <w:tc>
+          <w:tcPr>
+            <w:tcW w:w="4310" w:type="dxa"/>
+            <w:hideMark/>
+          </w:tcPr>
+          <w:p>
+            <w:pPr>
+              <w:pStyle w:val="ContentLabel"/>
+              <w:jc w:val="both"/>
+            </w:pPr>
+            <w:r>
+              <w:fldChar w:fldCharType="begin"/>
+            </w:r>
+            <w:r>
+              <w:instrText xml:space="preserve"> DOCVARIABLE  Content.Entity.Remark.Chinese </w:instrText>
+            </w:r>
+            <w:r>
+              <w:fldChar w:fldCharType="end"/>
+            </w:r>
+          </w:p>
+        </w:tc>
+      </w:tr>
+    </w:tbl>
+    <w:p>
+      <w:pPr>
+        <w:pStyle w:val="ContentTitle"/>
+      </w:pPr>
     </w:p>
     <w:sectPr>
-      <w:headerReference w:type="even" r:id="rId7"/>
-      <w:headerReference w:type="default" r:id="rId8"/>
-      <w:footerReference w:type="even" r:id="rId9"/>
-      <w:footerReference w:type="default" r:id="rId10"/>
-      <w:headerReference w:type="first" r:id="rId11"/>
-      <w:footerReference w:type="first" r:id="rId12"/>
+      <w:headerReference w:type="default" r:id="rId7"/>
       <w:pgSz w:w="15840" w:h="12240" w:orient="landscape"/>
       <w:pgMar w:top="720" w:right="720" w:bottom="720" w:left="720" w:header="720" w:footer="720" w:gutter="0"/>
-      <w:cols w:space="720"/>
+      <w:cols w:num="3" w:space="720"/>
       <w:docGrid w:linePitch="360"/>
     </w:sectPr>
   </w:body>
@@ -91,36 +233,6 @@
     </w:p>
   </w:endnote>
 </w:endnotes>
-</file>
-
-<file path=word/footer1.xml><?xml version="1.0" encoding="utf-8"?>
-<w:ftr xmlns:wpc="http://schemas.microsoft.com/office/word/2010/wordprocessingCanvas" xmlns:cx="http://schemas.microsoft.com/office/drawing/2014/chartex" xmlns:cx1="http://schemas.microsoft.com/office/drawing/2015/9/8/chartex" xmlns:cx2="http://schemas.microsoft.com/office/drawing/2015/10/21/chartex" xmlns:cx3="http://schemas.microsoft.com/office/drawing/2016/5/9/chartex" xmlns:cx4="http://schemas.microsoft.com/office/drawing/2016/5/10/chartex" xmlns:cx5="http://schemas.microsoft.com/office/drawing/2016/5/11/chartex" xmlns:cx6="http://schemas.microsoft.com/office/drawing/2016/5/12/chartex" xmlns:cx7="http://schemas.microsoft.com/office/drawing/2016/5/13/chartex" xmlns:cx8="http://schemas.microsoft.com/office/drawing/2016/5/14/chartex" xmlns:mc="http://schemas.openxmlformats.org/markup-compatibility/2006" xmlns:aink="http://schemas.microsoft.com/office/drawing/2016/ink" xmlns:am3d="http://schemas.microsoft.com/office/drawing/2017/model3d" xmlns:o="urn:schemas-microsoft-com:office:office" xmlns:r="http://schemas.openxmlformats.org/officeDocument/2006/relationships" xmlns:m="http://schemas.openxmlformats.org/officeDocument/2006/math" xmlns:v="urn:schemas-microsoft-com:vml" xmlns:wp14="http://schemas.microsoft.com/office/word/2010/wordprocessingDrawing" xmlns:wp="http://schemas.openxmlformats.org/drawingml/2006/wordprocessingDrawing" xmlns:w10="urn:schemas-microsoft-com:office:word" xmlns:w="http://schemas.openxmlformats.org/wordprocessingml/2006/main" xmlns:w14="http://schemas.microsoft.com/office/word/2010/wordml" xmlns:w15="http://schemas.microsoft.com/office/word/2012/wordml" xmlns:w16cid="http://schemas.microsoft.com/office/word/2016/wordml/cid" xmlns:w16se="http://schemas.microsoft.com/office/word/2015/wordml/symex" xmlns:wpg="http://schemas.microsoft.com/office/word/2010/wordprocessingGroup" xmlns:wpi="http://schemas.microsoft.com/office/word/2010/wordprocessingInk" xmlns:wne="http://schemas.microsoft.com/office/word/2006/wordml" xmlns:wps="http://schemas.microsoft.com/office/word/2010/wordprocessingShape" mc:Ignorable="w14 w15 w16se w16cid wp14">
-  <w:p>
-    <w:pPr>
-      <w:pStyle w:val="Footer"/>
-    </w:pPr>
-  </w:p>
-</w:ftr>
-</file>
-
-<file path=word/footer2.xml><?xml version="1.0" encoding="utf-8"?>
-<w:ftr xmlns:wpc="http://schemas.microsoft.com/office/word/2010/wordprocessingCanvas" xmlns:cx="http://schemas.microsoft.com/office/drawing/2014/chartex" xmlns:cx1="http://schemas.microsoft.com/office/drawing/2015/9/8/chartex" xmlns:cx2="http://schemas.microsoft.com/office/drawing/2015/10/21/chartex" xmlns:cx3="http://schemas.microsoft.com/office/drawing/2016/5/9/chartex" xmlns:cx4="http://schemas.microsoft.com/office/drawing/2016/5/10/chartex" xmlns:cx5="http://schemas.microsoft.com/office/drawing/2016/5/11/chartex" xmlns:cx6="http://schemas.microsoft.com/office/drawing/2016/5/12/chartex" xmlns:cx7="http://schemas.microsoft.com/office/drawing/2016/5/13/chartex" xmlns:cx8="http://schemas.microsoft.com/office/drawing/2016/5/14/chartex" xmlns:mc="http://schemas.openxmlformats.org/markup-compatibility/2006" xmlns:aink="http://schemas.microsoft.com/office/drawing/2016/ink" xmlns:am3d="http://schemas.microsoft.com/office/drawing/2017/model3d" xmlns:o="urn:schemas-microsoft-com:office:office" xmlns:r="http://schemas.openxmlformats.org/officeDocument/2006/relationships" xmlns:m="http://schemas.openxmlformats.org/officeDocument/2006/math" xmlns:v="urn:schemas-microsoft-com:vml" xmlns:wp14="http://schemas.microsoft.com/office/word/2010/wordprocessingDrawing" xmlns:wp="http://schemas.openxmlformats.org/drawingml/2006/wordprocessingDrawing" xmlns:w10="urn:schemas-microsoft-com:office:word" xmlns:w="http://schemas.openxmlformats.org/wordprocessingml/2006/main" xmlns:w14="http://schemas.microsoft.com/office/word/2010/wordml" xmlns:w15="http://schemas.microsoft.com/office/word/2012/wordml" xmlns:w16cid="http://schemas.microsoft.com/office/word/2016/wordml/cid" xmlns:w16se="http://schemas.microsoft.com/office/word/2015/wordml/symex" xmlns:wpg="http://schemas.microsoft.com/office/word/2010/wordprocessingGroup" xmlns:wpi="http://schemas.microsoft.com/office/word/2010/wordprocessingInk" xmlns:wne="http://schemas.microsoft.com/office/word/2006/wordml" xmlns:wps="http://schemas.microsoft.com/office/word/2010/wordprocessingShape" mc:Ignorable="w14 w15 w16se w16cid wp14">
-  <w:p>
-    <w:pPr>
-      <w:pStyle w:val="Footer"/>
-    </w:pPr>
-  </w:p>
-</w:ftr>
-</file>
-
-<file path=word/footer3.xml><?xml version="1.0" encoding="utf-8"?>
-<w:ftr xmlns:wpc="http://schemas.microsoft.com/office/word/2010/wordprocessingCanvas" xmlns:cx="http://schemas.microsoft.com/office/drawing/2014/chartex" xmlns:cx1="http://schemas.microsoft.com/office/drawing/2015/9/8/chartex" xmlns:cx2="http://schemas.microsoft.com/office/drawing/2015/10/21/chartex" xmlns:cx3="http://schemas.microsoft.com/office/drawing/2016/5/9/chartex" xmlns:cx4="http://schemas.microsoft.com/office/drawing/2016/5/10/chartex" xmlns:cx5="http://schemas.microsoft.com/office/drawing/2016/5/11/chartex" xmlns:cx6="http://schemas.microsoft.com/office/drawing/2016/5/12/chartex" xmlns:cx7="http://schemas.microsoft.com/office/drawing/2016/5/13/chartex" xmlns:cx8="http://schemas.microsoft.com/office/drawing/2016/5/14/chartex" xmlns:mc="http://schemas.openxmlformats.org/markup-compatibility/2006" xmlns:aink="http://schemas.microsoft.com/office/drawing/2016/ink" xmlns:am3d="http://schemas.microsoft.com/office/drawing/2017/model3d" xmlns:o="urn:schemas-microsoft-com:office:office" xmlns:r="http://schemas.openxmlformats.org/officeDocument/2006/relationships" xmlns:m="http://schemas.openxmlformats.org/officeDocument/2006/math" xmlns:v="urn:schemas-microsoft-com:vml" xmlns:wp14="http://schemas.microsoft.com/office/word/2010/wordprocessingDrawing" xmlns:wp="http://schemas.openxmlformats.org/drawingml/2006/wordprocessingDrawing" xmlns:w10="urn:schemas-microsoft-com:office:word" xmlns:w="http://schemas.openxmlformats.org/wordprocessingml/2006/main" xmlns:w14="http://schemas.microsoft.com/office/word/2010/wordml" xmlns:w15="http://schemas.microsoft.com/office/word/2012/wordml" xmlns:w16cid="http://schemas.microsoft.com/office/word/2016/wordml/cid" xmlns:w16se="http://schemas.microsoft.com/office/word/2015/wordml/symex" xmlns:wpg="http://schemas.microsoft.com/office/word/2010/wordprocessingGroup" xmlns:wpi="http://schemas.microsoft.com/office/word/2010/wordprocessingInk" xmlns:wne="http://schemas.microsoft.com/office/word/2006/wordml" xmlns:wps="http://schemas.microsoft.com/office/word/2010/wordprocessingShape" mc:Ignorable="w14 w15 w16se w16cid wp14">
-  <w:p>
-    <w:pPr>
-      <w:pStyle w:val="Footer"/>
-    </w:pPr>
-  </w:p>
-</w:ftr>
 </file>
 
 <file path=word/footnotes.xml><?xml version="1.0" encoding="utf-8"?>
@@ -152,16 +264,6 @@
 <w:hdr xmlns:wpc="http://schemas.microsoft.com/office/word/2010/wordprocessingCanvas" xmlns:cx="http://schemas.microsoft.com/office/drawing/2014/chartex" xmlns:cx1="http://schemas.microsoft.com/office/drawing/2015/9/8/chartex" xmlns:cx2="http://schemas.microsoft.com/office/drawing/2015/10/21/chartex" xmlns:cx3="http://schemas.microsoft.com/office/drawing/2016/5/9/chartex" xmlns:cx4="http://schemas.microsoft.com/office/drawing/2016/5/10/chartex" xmlns:cx5="http://schemas.microsoft.com/office/drawing/2016/5/11/chartex" xmlns:cx6="http://schemas.microsoft.com/office/drawing/2016/5/12/chartex" xmlns:cx7="http://schemas.microsoft.com/office/drawing/2016/5/13/chartex" xmlns:cx8="http://schemas.microsoft.com/office/drawing/2016/5/14/chartex" xmlns:mc="http://schemas.openxmlformats.org/markup-compatibility/2006" xmlns:aink="http://schemas.microsoft.com/office/drawing/2016/ink" xmlns:am3d="http://schemas.microsoft.com/office/drawing/2017/model3d" xmlns:o="urn:schemas-microsoft-com:office:office" xmlns:r="http://schemas.openxmlformats.org/officeDocument/2006/relationships" xmlns:m="http://schemas.openxmlformats.org/officeDocument/2006/math" xmlns:v="urn:schemas-microsoft-com:vml" xmlns:wp14="http://schemas.microsoft.com/office/word/2010/wordprocessingDrawing" xmlns:wp="http://schemas.openxmlformats.org/drawingml/2006/wordprocessingDrawing" xmlns:w10="urn:schemas-microsoft-com:office:word" xmlns:w="http://schemas.openxmlformats.org/wordprocessingml/2006/main" xmlns:w14="http://schemas.microsoft.com/office/word/2010/wordml" xmlns:w15="http://schemas.microsoft.com/office/word/2012/wordml" xmlns:w16cid="http://schemas.microsoft.com/office/word/2016/wordml/cid" xmlns:w16se="http://schemas.microsoft.com/office/word/2015/wordml/symex" xmlns:wpg="http://schemas.microsoft.com/office/word/2010/wordprocessingGroup" xmlns:wpi="http://schemas.microsoft.com/office/word/2010/wordprocessingInk" xmlns:wne="http://schemas.microsoft.com/office/word/2006/wordml" xmlns:wps="http://schemas.microsoft.com/office/word/2010/wordprocessingShape" mc:Ignorable="w14 w15 w16se w16cid wp14">
   <w:p>
     <w:pPr>
-      <w:pStyle w:val="Header"/>
-    </w:pPr>
-  </w:p>
-</w:hdr>
-</file>
-
-<file path=word/header2.xml><?xml version="1.0" encoding="utf-8"?>
-<w:hdr xmlns:wpc="http://schemas.microsoft.com/office/word/2010/wordprocessingCanvas" xmlns:cx="http://schemas.microsoft.com/office/drawing/2014/chartex" xmlns:cx1="http://schemas.microsoft.com/office/drawing/2015/9/8/chartex" xmlns:cx2="http://schemas.microsoft.com/office/drawing/2015/10/21/chartex" xmlns:cx3="http://schemas.microsoft.com/office/drawing/2016/5/9/chartex" xmlns:cx4="http://schemas.microsoft.com/office/drawing/2016/5/10/chartex" xmlns:cx5="http://schemas.microsoft.com/office/drawing/2016/5/11/chartex" xmlns:cx6="http://schemas.microsoft.com/office/drawing/2016/5/12/chartex" xmlns:cx7="http://schemas.microsoft.com/office/drawing/2016/5/13/chartex" xmlns:cx8="http://schemas.microsoft.com/office/drawing/2016/5/14/chartex" xmlns:mc="http://schemas.openxmlformats.org/markup-compatibility/2006" xmlns:aink="http://schemas.microsoft.com/office/drawing/2016/ink" xmlns:am3d="http://schemas.microsoft.com/office/drawing/2017/model3d" xmlns:o="urn:schemas-microsoft-com:office:office" xmlns:r="http://schemas.openxmlformats.org/officeDocument/2006/relationships" xmlns:m="http://schemas.openxmlformats.org/officeDocument/2006/math" xmlns:v="urn:schemas-microsoft-com:vml" xmlns:wp14="http://schemas.microsoft.com/office/word/2010/wordprocessingDrawing" xmlns:wp="http://schemas.openxmlformats.org/drawingml/2006/wordprocessingDrawing" xmlns:w10="urn:schemas-microsoft-com:office:word" xmlns:w="http://schemas.openxmlformats.org/wordprocessingml/2006/main" xmlns:w14="http://schemas.microsoft.com/office/word/2010/wordml" xmlns:w15="http://schemas.microsoft.com/office/word/2012/wordml" xmlns:w16cid="http://schemas.microsoft.com/office/word/2016/wordml/cid" xmlns:w16se="http://schemas.microsoft.com/office/word/2015/wordml/symex" xmlns:wpg="http://schemas.microsoft.com/office/word/2010/wordprocessingGroup" xmlns:wpi="http://schemas.microsoft.com/office/word/2010/wordprocessingInk" xmlns:wne="http://schemas.microsoft.com/office/word/2006/wordml" xmlns:wps="http://schemas.microsoft.com/office/word/2010/wordprocessingShape" mc:Ignorable="w14 w15 w16se w16cid wp14">
-  <w:p>
-    <w:pPr>
       <w:pStyle w:val="PageHeader"/>
       <w:pBdr>
         <w:bottom w:val="single" w:sz="4" w:space="1" w:color="auto"/>
@@ -171,21 +273,11 @@
       <w:fldChar w:fldCharType="begin"/>
     </w:r>
     <w:r>
-      <w:instrText xml:space="preserve"> DOCVARIABLE  Header.Entity.Name  \* MERGEFORMAT </w:instrText>
+      <w:instrText xml:space="preserve"> DOCVARIABLE  Header.Entity.Name </w:instrText>
     </w:r>
     <w:r>
       <w:fldChar w:fldCharType="end"/>
     </w:r>
-  </w:p>
-</w:hdr>
-</file>
-
-<file path=word/header3.xml><?xml version="1.0" encoding="utf-8"?>
-<w:hdr xmlns:wpc="http://schemas.microsoft.com/office/word/2010/wordprocessingCanvas" xmlns:cx="http://schemas.microsoft.com/office/drawing/2014/chartex" xmlns:cx1="http://schemas.microsoft.com/office/drawing/2015/9/8/chartex" xmlns:cx2="http://schemas.microsoft.com/office/drawing/2015/10/21/chartex" xmlns:cx3="http://schemas.microsoft.com/office/drawing/2016/5/9/chartex" xmlns:cx4="http://schemas.microsoft.com/office/drawing/2016/5/10/chartex" xmlns:cx5="http://schemas.microsoft.com/office/drawing/2016/5/11/chartex" xmlns:cx6="http://schemas.microsoft.com/office/drawing/2016/5/12/chartex" xmlns:cx7="http://schemas.microsoft.com/office/drawing/2016/5/13/chartex" xmlns:cx8="http://schemas.microsoft.com/office/drawing/2016/5/14/chartex" xmlns:mc="http://schemas.openxmlformats.org/markup-compatibility/2006" xmlns:aink="http://schemas.microsoft.com/office/drawing/2016/ink" xmlns:am3d="http://schemas.microsoft.com/office/drawing/2017/model3d" xmlns:o="urn:schemas-microsoft-com:office:office" xmlns:r="http://schemas.openxmlformats.org/officeDocument/2006/relationships" xmlns:m="http://schemas.openxmlformats.org/officeDocument/2006/math" xmlns:v="urn:schemas-microsoft-com:vml" xmlns:wp14="http://schemas.microsoft.com/office/word/2010/wordprocessingDrawing" xmlns:wp="http://schemas.openxmlformats.org/drawingml/2006/wordprocessingDrawing" xmlns:w10="urn:schemas-microsoft-com:office:word" xmlns:w="http://schemas.openxmlformats.org/wordprocessingml/2006/main" xmlns:w14="http://schemas.microsoft.com/office/word/2010/wordml" xmlns:w15="http://schemas.microsoft.com/office/word/2012/wordml" xmlns:w16cid="http://schemas.microsoft.com/office/word/2016/wordml/cid" xmlns:w16se="http://schemas.microsoft.com/office/word/2015/wordml/symex" xmlns:wpg="http://schemas.microsoft.com/office/word/2010/wordprocessingGroup" xmlns:wpi="http://schemas.microsoft.com/office/word/2010/wordprocessingInk" xmlns:wne="http://schemas.microsoft.com/office/word/2006/wordml" xmlns:wps="http://schemas.microsoft.com/office/word/2010/wordprocessingShape" mc:Ignorable="w14 w15 w16se w16cid wp14">
-  <w:p>
-    <w:pPr>
-      <w:pStyle w:val="Header"/>
-    </w:pPr>
   </w:p>
 </w:hdr>
 </file>
@@ -195,10 +287,11 @@
   <w:abstractNum w:abstractNumId="0" w15:restartNumberingAfterBreak="0">
     <w:nsid w:val="14D3175F"/>
     <w:multiLevelType w:val="hybridMultilevel"/>
-    <w:tmpl w:val="8676DD94"/>
-    <w:lvl w:ilvl="0" w:tplc="04090001">
-      <w:start w:val="1"/>
-      <w:numFmt w:val="bullet"/>
+    <w:tmpl w:val="1696EE4E"/>
+    <w:lvl w:ilvl="0" w:tplc="C5C0D020">
+      <w:start w:val="1"/>
+      <w:numFmt w:val="bullet"/>
+      <w:pStyle w:val="ContentBulletLabel"/>
       <w:lvlText w:val=""/>
       <w:lvlJc w:val="left"/>
       <w:pPr>
@@ -824,6 +917,10 @@
   <w:style w:type="paragraph" w:default="1" w:styleId="Normal">
     <w:name w:val="Normal"/>
     <w:qFormat/>
+    <w:rsid w:val="009C748A"/>
+    <w:pPr>
+      <w:spacing w:line="256" w:lineRule="auto"/>
+    </w:pPr>
   </w:style>
   <w:style w:type="paragraph" w:styleId="Heading1">
     <w:name w:val="heading 1"/>
@@ -836,7 +933,7 @@
     <w:pPr>
       <w:keepNext/>
       <w:keepLines/>
-      <w:spacing w:before="240" w:after="0"/>
+      <w:spacing w:before="240" w:after="0" w:line="259" w:lineRule="auto"/>
       <w:outlineLvl w:val="0"/>
     </w:pPr>
     <w:rPr>
@@ -858,7 +955,7 @@
     <w:pPr>
       <w:keepNext/>
       <w:keepLines/>
-      <w:spacing w:before="40" w:after="0"/>
+      <w:spacing w:before="40" w:after="0" w:line="259" w:lineRule="auto"/>
       <w:outlineLvl w:val="1"/>
     </w:pPr>
     <w:rPr>
@@ -1055,6 +1152,50 @@
       <w:sz w:val="28"/>
       <w:szCs w:val="40"/>
     </w:rPr>
+  </w:style>
+  <w:style w:type="paragraph" w:customStyle="1" w:styleId="ContentBulletLabel">
+    <w:name w:val="ContentBulletLabel"/>
+    <w:basedOn w:val="ContentLabel"/>
+    <w:link w:val="ContentBulletLabelChar"/>
+    <w:qFormat/>
+    <w:rsid w:val="00D9459A"/>
+    <w:pPr>
+      <w:numPr>
+        <w:numId w:val="2"/>
+      </w:numPr>
+      <w:spacing w:before="0" w:after="40"/>
+    </w:pPr>
+  </w:style>
+  <w:style w:type="character" w:customStyle="1" w:styleId="ContentBulletLabelChar">
+    <w:name w:val="ContentBulletLabel Char"/>
+    <w:basedOn w:val="ContentLabelChar"/>
+    <w:link w:val="ContentBulletLabel"/>
+    <w:rsid w:val="00D9459A"/>
+    <w:rPr>
+      <w:rFonts w:asciiTheme="majorHAnsi" w:eastAsiaTheme="majorEastAsia" w:hAnsiTheme="majorHAnsi" w:cstheme="majorBidi"/>
+      <w:sz w:val="28"/>
+      <w:szCs w:val="40"/>
+    </w:rPr>
+  </w:style>
+  <w:style w:type="table" w:styleId="TableGrid">
+    <w:name w:val="Table Grid"/>
+    <w:basedOn w:val="TableNormal"/>
+    <w:uiPriority w:val="39"/>
+    <w:rsid w:val="009C748A"/>
+    <w:pPr>
+      <w:spacing w:after="0" w:line="240" w:lineRule="auto"/>
+    </w:pPr>
+    <w:tblPr>
+      <w:tblInd w:w="0" w:type="nil"/>
+      <w:tblBorders>
+        <w:top w:val="single" w:sz="4" w:space="0" w:color="auto"/>
+        <w:left w:val="single" w:sz="4" w:space="0" w:color="auto"/>
+        <w:bottom w:val="single" w:sz="4" w:space="0" w:color="auto"/>
+        <w:right w:val="single" w:sz="4" w:space="0" w:color="auto"/>
+        <w:insideH w:val="single" w:sz="4" w:space="0" w:color="auto"/>
+        <w:insideV w:val="single" w:sz="4" w:space="0" w:color="auto"/>
+      </w:tblBorders>
+    </w:tblPr>
   </w:style>
 </w:styles>
 </file>

</xml_diff>

<commit_message>
Working with report table
</commit_message>
<xml_diff>
--- a/Handshakes.Api.Report/Resources/Sample.docx
+++ b/Handshakes.Api.Report/Resources/Sample.docx
@@ -114,86 +114,38 @@
     <w:p>
       <w:pPr>
         <w:pStyle w:val="ContentTitle"/>
+      </w:pPr>
+      <w:r>
+        <w:br w:type="column"/>
+      </w:r>
+      <w:proofErr w:type="spellStart"/>
+      <w:r>
+        <w:rPr>
+          <w:rFonts w:ascii="Microsoft JhengHei" w:eastAsia="Microsoft JhengHei" w:hAnsi="Microsoft JhengHei" w:cs="Microsoft JhengHei" w:hint="eastAsia"/>
+        </w:rPr>
+        <w:t>备注</w:t>
+      </w:r>
+      <w:bookmarkStart w:id="0" w:name="_GoBack"/>
+      <w:bookmarkEnd w:id="0"/>
+      <w:proofErr w:type="spellEnd"/>
+    </w:p>
+    <w:p>
+      <w:pPr>
+        <w:pStyle w:val="ContentLabel"/>
         <w:rPr>
           <w:rFonts w:ascii="Microsoft JhengHei" w:eastAsia="Microsoft JhengHei" w:hAnsi="Microsoft JhengHei" w:cs="Microsoft JhengHei"/>
         </w:rPr>
       </w:pPr>
       <w:r>
-        <w:br w:type="column"/>
+        <w:fldChar w:fldCharType="begin"/>
+      </w:r>
+      <w:r>
+        <w:instrText xml:space="preserve"> DOCVARIABLE  Content.Entity.Remark.Chinese </w:instrText>
+      </w:r>
+      <w:r>
+        <w:fldChar w:fldCharType="end"/>
       </w:r>
     </w:p>
-    <w:tbl>
-      <w:tblPr>
-        <w:tblStyle w:val="TableGrid"/>
-        <w:tblW w:w="0" w:type="auto"/>
-        <w:tblInd w:w="0" w:type="dxa"/>
-        <w:tblBorders>
-          <w:top w:val="none" w:sz="0" w:space="0" w:color="auto"/>
-          <w:left w:val="none" w:sz="0" w:space="0" w:color="auto"/>
-          <w:bottom w:val="none" w:sz="0" w:space="0" w:color="auto"/>
-          <w:right w:val="none" w:sz="0" w:space="0" w:color="auto"/>
-          <w:insideH w:val="none" w:sz="0" w:space="0" w:color="auto"/>
-          <w:insideV w:val="none" w:sz="0" w:space="0" w:color="auto"/>
-        </w:tblBorders>
-        <w:tblCellMar>
-          <w:left w:w="0" w:type="dxa"/>
-          <w:right w:w="0" w:type="dxa"/>
-        </w:tblCellMar>
-        <w:tblLook w:val="04A0" w:firstRow="1" w:lastRow="0" w:firstColumn="1" w:lastColumn="0" w:noHBand="0" w:noVBand="1"/>
-      </w:tblPr>
-      <w:tblGrid>
-        <w:gridCol w:w="4310"/>
-      </w:tblGrid>
-      <w:tr>
-        <w:trPr>
-          <w:tblHeader/>
-        </w:trPr>
-        <w:tc>
-          <w:tcPr>
-            <w:tcW w:w="4310" w:type="dxa"/>
-            <w:hideMark/>
-          </w:tcPr>
-          <w:p>
-            <w:pPr>
-              <w:pStyle w:val="ContentTitle"/>
-            </w:pPr>
-            <w:proofErr w:type="spellStart"/>
-            <w:r>
-              <w:rPr>
-                <w:rFonts w:ascii="Microsoft JhengHei" w:eastAsia="Microsoft JhengHei" w:hAnsi="Microsoft JhengHei" w:cs="Microsoft JhengHei" w:hint="eastAsia"/>
-              </w:rPr>
-              <w:t>备注</w:t>
-            </w:r>
-            <w:proofErr w:type="spellEnd"/>
-          </w:p>
-        </w:tc>
-      </w:tr>
-      <w:bookmarkStart w:id="0" w:name="_GoBack"/>
-      <w:bookmarkEnd w:id="0"/>
-      <w:tr>
-        <w:tc>
-          <w:tcPr>
-            <w:tcW w:w="4310" w:type="dxa"/>
-            <w:hideMark/>
-          </w:tcPr>
-          <w:p>
-            <w:pPr>
-              <w:pStyle w:val="ContentLabel"/>
-              <w:jc w:val="both"/>
-            </w:pPr>
-            <w:r>
-              <w:fldChar w:fldCharType="begin"/>
-            </w:r>
-            <w:r>
-              <w:instrText xml:space="preserve"> DOCVARIABLE  Content.Entity.Remark.Chinese </w:instrText>
-            </w:r>
-            <w:r>
-              <w:fldChar w:fldCharType="end"/>
-            </w:r>
-          </w:p>
-        </w:tc>
-      </w:tr>
-    </w:tbl>
     <w:p>
       <w:pPr>
         <w:pStyle w:val="ContentTitle"/>
@@ -968,7 +920,6 @@
   <w:style w:type="character" w:default="1" w:styleId="DefaultParagraphFont">
     <w:name w:val="Default Paragraph Font"/>
     <w:uiPriority w:val="1"/>
-    <w:semiHidden/>
     <w:unhideWhenUsed/>
   </w:style>
   <w:style w:type="table" w:default="1" w:styleId="TableNormal">

</xml_diff>